<commit_message>
Rebuild Capstone and Outline
</commit_message>
<xml_diff>
--- a/Capstone.docx
+++ b/Capstone.docx
@@ -1339,16 +1339,7 @@
         <w:rPr>
           <w:rStyle w:val="NormalTok"/>
         </w:rPr>
-        <w:t xml:space="preserve">(___,</w:t>
-      </w:r>
-      <w:r>
-        <w:br/>
-      </w:r>
-      <w:r>
-        <w:rPr>
-          <w:rStyle w:val="NormalTok"/>
-        </w:rPr>
-        <w:t xml:space="preserve">                       </w:t>
+        <w:t xml:space="preserve">(___, </w:t>
       </w:r>
       <w:r>
         <w:rPr>
@@ -1360,16 +1351,7 @@
         <w:rPr>
           <w:rStyle w:val="NormalTok"/>
         </w:rPr>
-        <w:t xml:space="preserve"> ___,</w:t>
-      </w:r>
-      <w:r>
-        <w:br/>
-      </w:r>
-      <w:r>
-        <w:rPr>
-          <w:rStyle w:val="NormalTok"/>
-        </w:rPr>
-        <w:t xml:space="preserve">                       </w:t>
+        <w:t xml:space="preserve"> ___, </w:t>
       </w:r>
       <w:r>
         <w:rPr>
@@ -1443,16 +1425,7 @@
         <w:rPr>
           <w:rStyle w:val="NormalTok"/>
         </w:rPr>
-        <w:t xml:space="preserve">(filled_co2,</w:t>
-      </w:r>
-      <w:r>
-        <w:br/>
-      </w:r>
-      <w:r>
-        <w:rPr>
-          <w:rStyle w:val="NormalTok"/>
-        </w:rPr>
-        <w:t xml:space="preserve">                   </w:t>
+        <w:t xml:space="preserve">(filled_co2, </w:t>
       </w:r>
       <w:r>
         <w:rPr>
@@ -1464,16 +1437,7 @@
         <w:rPr>
           <w:rStyle w:val="NormalTok"/>
         </w:rPr>
-        <w:t xml:space="preserve"> ___,</w:t>
-      </w:r>
-      <w:r>
-        <w:br/>
-      </w:r>
-      <w:r>
-        <w:rPr>
-          <w:rStyle w:val="NormalTok"/>
-        </w:rPr>
-        <w:t xml:space="preserve">                   </w:t>
+        <w:t xml:space="preserve"> ___, </w:t>
       </w:r>
       <w:r>
         <w:rPr>

</xml_diff>